<commit_message>
print notes for exam i guess
</commit_message>
<xml_diff>
--- a/2021/S3/ACCG1000/All Notes.docx
+++ b/2021/S3/ACCG1000/All Notes.docx
@@ -163,35 +163,6 @@
       </w:r>
       <w:r>
         <w:t xml:space="preserve"> provided to the business by its direct owners / shareholders.</w:t>
-      </w:r>
-    </w:p>
-    <w:p>
-      <w:pPr>
-        <w:pStyle w:val="Heading2"/>
-      </w:pPr>
-      <w:r>
-        <w:t>Revenue (income)</w:t>
-      </w:r>
-    </w:p>
-    <w:p>
-      <w:r>
-        <w:t xml:space="preserve">Money </w:t>
-      </w:r>
-    </w:p>
-    <w:p>
-      <w:pPr>
-        <w:pStyle w:val="Heading2"/>
-      </w:pPr>
-      <w:r>
-        <w:t>Expense</w:t>
-      </w:r>
-    </w:p>
-    <w:p>
-      <w:pPr>
-        <w:pStyle w:val="Heading2"/>
-      </w:pPr>
-      <w:r>
-        <w:t>Drawings / Dividends</w:t>
       </w:r>
     </w:p>
     <w:p/>
@@ -264,51 +235,39 @@
         <w:pStyle w:val="Heading2"/>
       </w:pPr>
       <w:r>
+        <w:t>Account</w:t>
+      </w:r>
+    </w:p>
+    <w:p>
+      <w:r>
+        <w:t>A place where we record, sort, and store all financial transactions that affect a related group of items.</w:t>
+      </w:r>
+    </w:p>
+    <w:p>
+      <w:pPr>
+        <w:pStyle w:val="Heading2"/>
+      </w:pPr>
+      <w:r>
+        <w:t>Debit</w:t>
+      </w:r>
+    </w:p>
+    <w:p>
+      <w:r>
+        <w:t>The destination account of a transaction in double-entry accounting</w:t>
+      </w:r>
+    </w:p>
+    <w:p>
+      <w:pPr>
+        <w:pStyle w:val="Heading2"/>
+      </w:pPr>
+      <w:r>
         <w:lastRenderedPageBreak/>
-        <w:t>Account</w:t>
-      </w:r>
-    </w:p>
-    <w:p>
-      <w:r>
-        <w:t>A place where we record, sort, and store all financial transactions that affect a related group of items.</w:t>
-      </w:r>
-    </w:p>
-    <w:p>
-      <w:pPr>
-        <w:pStyle w:val="Heading2"/>
-      </w:pPr>
-      <w:r>
-        <w:t>Debit</w:t>
-      </w:r>
-    </w:p>
-    <w:p>
-      <w:r>
-        <w:t>The destination account of a transaction in double-entry accounting</w:t>
-      </w:r>
-    </w:p>
-    <w:p>
-      <w:pPr>
-        <w:pStyle w:val="Heading2"/>
-      </w:pPr>
-      <w:r>
         <w:t>Credit</w:t>
       </w:r>
     </w:p>
     <w:p>
       <w:r>
-        <w:t xml:space="preserve">The </w:t>
-      </w:r>
-      <w:r>
-        <w:t>source</w:t>
-      </w:r>
-      <w:r>
-        <w:t xml:space="preserve"> </w:t>
-      </w:r>
-      <w:r>
-        <w:t xml:space="preserve">account </w:t>
-      </w:r>
-      <w:r>
-        <w:t>of a transaction in double-entry accounting</w:t>
+        <w:t>The source account of a transaction in double-entry accounting</w:t>
       </w:r>
     </w:p>
     <w:p>
@@ -471,6 +430,9 @@
       <w:r>
         <w:t>T-Accounts</w:t>
       </w:r>
+      <w:r>
+        <w:t xml:space="preserve"> (Closing balances of accounts)</w:t>
+      </w:r>
     </w:p>
     <w:p>
       <w:r>
@@ -488,6 +450,9 @@
       <w:r>
         <w:t>Unadjusted Trial Balance</w:t>
       </w:r>
+      <w:r>
+        <w:t xml:space="preserve"> (Collection of closing balances)</w:t>
+      </w:r>
     </w:p>
     <w:p>
       <w:pPr>
@@ -500,6 +465,9 @@
       <w:r>
         <w:t>Posting Adjusting Journal Entries</w:t>
       </w:r>
+      <w:r>
+        <w:t xml:space="preserve"> (Accrual based accounting)</w:t>
+      </w:r>
     </w:p>
     <w:p>
       <w:pPr>
@@ -512,6 +480,9 @@
       <w:r>
         <w:t>Adjusted Trial Balance</w:t>
       </w:r>
+      <w:r>
+        <w:t xml:space="preserve"> (New collection of closing balances after adjustments)</w:t>
+      </w:r>
     </w:p>
     <w:p>
       <w:pPr>
@@ -522,7 +493,7 @@
         </w:numPr>
       </w:pPr>
       <w:r>
-        <w:t>Create Financial Statements</w:t>
+        <w:t>Closing Entries (Creating Financial Statements)</w:t>
       </w:r>
     </w:p>
     <w:p>
@@ -1438,57 +1409,29 @@
         <w:rPr>
           <w:u w:val="single"/>
         </w:rPr>
-        <w:t xml:space="preserve">present economic resource controlled by the entity </w:t>
-      </w:r>
-      <w:proofErr w:type="gramStart"/>
+        <w:t>present economic resource controlled by the entity as a result of past events</w:t>
+      </w:r>
+      <w:r>
+        <w:t>. An economic resource is a right that has the potential to produce economic benefits.</w:t>
+      </w:r>
+    </w:p>
+    <w:p>
+      <w:pPr>
+        <w:pStyle w:val="Heading2"/>
+      </w:pPr>
+      <w:r>
+        <w:t>Liabilities</w:t>
+      </w:r>
+    </w:p>
+    <w:p>
+      <w:r>
+        <w:t xml:space="preserve">A </w:t>
+      </w:r>
       <w:r>
         <w:rPr>
           <w:u w:val="single"/>
         </w:rPr>
-        <w:t>as a result of</w:t>
-      </w:r>
-      <w:proofErr w:type="gramEnd"/>
-      <w:r>
-        <w:rPr>
-          <w:u w:val="single"/>
-        </w:rPr>
-        <w:t xml:space="preserve"> past events</w:t>
-      </w:r>
-      <w:r>
-        <w:t>. An economic resource is a right that has the potential to produce economic benefits.</w:t>
-      </w:r>
-    </w:p>
-    <w:p>
-      <w:pPr>
-        <w:pStyle w:val="Heading2"/>
-      </w:pPr>
-      <w:r>
-        <w:t>Liabilities</w:t>
-      </w:r>
-    </w:p>
-    <w:p>
-      <w:r>
-        <w:t xml:space="preserve">A </w:t>
-      </w:r>
-      <w:r>
-        <w:rPr>
-          <w:u w:val="single"/>
-        </w:rPr>
-        <w:t xml:space="preserve">present obligation of the entity to transfer an economic resource </w:t>
-      </w:r>
-      <w:proofErr w:type="gramStart"/>
-      <w:r>
-        <w:rPr>
-          <w:u w:val="single"/>
-        </w:rPr>
-        <w:t>as a result of</w:t>
-      </w:r>
-      <w:proofErr w:type="gramEnd"/>
-      <w:r>
-        <w:rPr>
-          <w:u w:val="single"/>
-        </w:rPr>
-        <w:t xml:space="preserve"> past events</w:t>
+        <w:t>present obligation of the entity to transfer an economic resource as a result of past events</w:t>
       </w:r>
       <w:r>
         <w:t>.</w:t>
@@ -2577,8 +2520,190 @@
         <w:rPr>
           <w:b/>
           <w:bCs/>
-        </w:rPr>
-      </w:pPr>
+          <w:color w:val="ED7D31" w:themeColor="accent2"/>
+          <w:sz w:val="32"/>
+          <w:szCs w:val="32"/>
+        </w:rPr>
+      </w:pPr>
+      <w:r>
+        <w:rPr>
+          <w:b/>
+          <w:bCs/>
+          <w:color w:val="ED7D31" w:themeColor="accent2"/>
+          <w:sz w:val="32"/>
+          <w:szCs w:val="32"/>
+          <w:highlight w:val="yellow"/>
+        </w:rPr>
+        <w:t xml:space="preserve">Extended </w:t>
+      </w:r>
+      <w:r>
+        <w:rPr>
+          <w:b/>
+          <w:bCs/>
+          <w:color w:val="ED7D31" w:themeColor="accent2"/>
+          <w:sz w:val="32"/>
+          <w:szCs w:val="32"/>
+          <w:highlight w:val="yellow"/>
+        </w:rPr>
+        <w:t>Accounting Equatio</w:t>
+      </w:r>
+      <w:r>
+        <w:rPr>
+          <w:b/>
+          <w:bCs/>
+          <w:color w:val="ED7D31" w:themeColor="accent2"/>
+          <w:sz w:val="32"/>
+          <w:szCs w:val="32"/>
+          <w:highlight w:val="yellow"/>
+        </w:rPr>
+        <w:t>n:</w:t>
+      </w:r>
+    </w:p>
+    <w:p>
+      <w:pPr>
+        <w:rPr>
+          <w:b/>
+          <w:bCs/>
+          <w:color w:val="ED7D31" w:themeColor="accent2"/>
+          <w:sz w:val="24"/>
+          <w:szCs w:val="24"/>
+        </w:rPr>
+      </w:pPr>
+      <w:r>
+        <w:rPr>
+          <w:b/>
+          <w:bCs/>
+          <w:color w:val="00B050"/>
+          <w:sz w:val="24"/>
+          <w:szCs w:val="24"/>
+        </w:rPr>
+        <w:t xml:space="preserve">Assets </w:t>
+      </w:r>
+      <w:r>
+        <w:rPr>
+          <w:b/>
+          <w:bCs/>
+          <w:sz w:val="24"/>
+          <w:szCs w:val="24"/>
+        </w:rPr>
+        <w:t>=</w:t>
+      </w:r>
+      <w:r>
+        <w:rPr>
+          <w:b/>
+          <w:bCs/>
+          <w:color w:val="ED7D31" w:themeColor="accent2"/>
+          <w:sz w:val="24"/>
+          <w:szCs w:val="24"/>
+        </w:rPr>
+        <w:t xml:space="preserve"> </w:t>
+      </w:r>
+      <w:r>
+        <w:rPr>
+          <w:b/>
+          <w:bCs/>
+          <w:color w:val="FF0000"/>
+          <w:sz w:val="24"/>
+          <w:szCs w:val="24"/>
+        </w:rPr>
+        <w:t xml:space="preserve">Liabilities </w:t>
+      </w:r>
+      <w:r>
+        <w:rPr>
+          <w:b/>
+          <w:bCs/>
+          <w:sz w:val="24"/>
+          <w:szCs w:val="24"/>
+        </w:rPr>
+        <w:t>+</w:t>
+      </w:r>
+      <w:r>
+        <w:rPr>
+          <w:b/>
+          <w:bCs/>
+          <w:color w:val="ED7D31" w:themeColor="accent2"/>
+          <w:sz w:val="24"/>
+          <w:szCs w:val="24"/>
+        </w:rPr>
+        <w:t xml:space="preserve"> </w:t>
+      </w:r>
+      <w:r>
+        <w:rPr>
+          <w:b/>
+          <w:bCs/>
+          <w:color w:val="FFC000" w:themeColor="accent4"/>
+          <w:sz w:val="24"/>
+          <w:szCs w:val="24"/>
+        </w:rPr>
+        <w:t xml:space="preserve">Owner’s Capital </w:t>
+      </w:r>
+      <w:r>
+        <w:rPr>
+          <w:b/>
+          <w:bCs/>
+          <w:sz w:val="24"/>
+          <w:szCs w:val="24"/>
+        </w:rPr>
+        <w:t>+</w:t>
+      </w:r>
+      <w:r>
+        <w:rPr>
+          <w:b/>
+          <w:bCs/>
+          <w:color w:val="FFC000" w:themeColor="accent4"/>
+          <w:sz w:val="24"/>
+          <w:szCs w:val="24"/>
+        </w:rPr>
+        <w:t xml:space="preserve"> Income </w:t>
+      </w:r>
+      <w:r>
+        <w:rPr>
+          <w:b/>
+          <w:bCs/>
+          <w:sz w:val="24"/>
+          <w:szCs w:val="24"/>
+        </w:rPr>
+        <w:t>–</w:t>
+      </w:r>
+      <w:r>
+        <w:rPr>
+          <w:b/>
+          <w:bCs/>
+          <w:color w:val="FFC000" w:themeColor="accent4"/>
+          <w:sz w:val="24"/>
+          <w:szCs w:val="24"/>
+        </w:rPr>
+        <w:t xml:space="preserve"> Expenses </w:t>
+      </w:r>
+      <w:r>
+        <w:rPr>
+          <w:b/>
+          <w:bCs/>
+          <w:sz w:val="24"/>
+          <w:szCs w:val="24"/>
+        </w:rPr>
+        <w:t>–</w:t>
+      </w:r>
+      <w:r>
+        <w:rPr>
+          <w:b/>
+          <w:bCs/>
+          <w:color w:val="FFC000" w:themeColor="accent4"/>
+          <w:sz w:val="24"/>
+          <w:szCs w:val="24"/>
+        </w:rPr>
+        <w:t xml:space="preserve"> Drawings</w:t>
+      </w:r>
+      <w:r>
+        <w:rPr>
+          <w:b/>
+          <w:bCs/>
+          <w:color w:val="FFC000" w:themeColor="accent4"/>
+          <w:sz w:val="24"/>
+          <w:szCs w:val="24"/>
+        </w:rPr>
+        <w:t xml:space="preserve"> </w:t>
+      </w:r>
     </w:p>
     <w:p>
       <w:pPr>
@@ -2695,15 +2820,7 @@
     </w:p>
     <w:p>
       <w:r>
-        <w:t xml:space="preserve">The life of a business is divided into artificial periods. Profit is determined for </w:t>
-      </w:r>
-      <w:proofErr w:type="gramStart"/>
-      <w:r>
-        <w:t>particular periods</w:t>
-      </w:r>
-      <w:proofErr w:type="gramEnd"/>
-      <w:r>
-        <w:t xml:space="preserve"> of time in order to be comparable.</w:t>
+        <w:t>The life of a business is divided into artificial periods. Profit is determined for particular periods of time in order to be comparable.</w:t>
       </w:r>
     </w:p>
     <w:p>
@@ -2794,15 +2911,7 @@
         <w:t>Relevance</w:t>
       </w:r>
       <w:r>
-        <w:t xml:space="preserve"> (Information is considered relevant if it </w:t>
-      </w:r>
-      <w:proofErr w:type="gramStart"/>
-      <w:r>
-        <w:t>is capable of making</w:t>
-      </w:r>
-      <w:proofErr w:type="gramEnd"/>
-      <w:r>
-        <w:t xml:space="preserve"> a difference in the decision made by the users)</w:t>
+        <w:t xml:space="preserve"> (Information is considered relevant if it is capable of making a difference in the decision made by the users)</w:t>
       </w:r>
     </w:p>
     <w:p>
@@ -2835,6 +2944,7 @@
         <w:pStyle w:val="Heading3"/>
       </w:pPr>
       <w:r>
+        <w:lastRenderedPageBreak/>
         <w:t>Enhancing Qualitative Characteristics</w:t>
       </w:r>
     </w:p>
@@ -2870,7 +2980,6 @@
           <w:b/>
           <w:bCs/>
         </w:rPr>
-        <w:lastRenderedPageBreak/>
         <w:t>Verifiability</w:t>
       </w:r>
       <w:r>
@@ -4029,7 +4138,6 @@
               </w:rPr>
               <w:t>4</w:t>
             </w:r>
-            <w:proofErr w:type="spellStart"/>
             <w:r>
               <w:rPr>
                 <w:rFonts w:ascii="Arial" w:hAnsi="Arial" w:cs="Arial"/>
@@ -4038,18 +4146,7 @@
                 <w:sz w:val="20"/>
                 <w:szCs w:val="20"/>
               </w:rPr>
-              <w:t>th</w:t>
-            </w:r>
-            <w:proofErr w:type="spellEnd"/>
-            <w:r>
-              <w:rPr>
-                <w:rFonts w:ascii="Arial" w:hAnsi="Arial" w:cs="Arial"/>
-                <w:w w:val="105"/>
-                <w:position w:val="6"/>
-                <w:sz w:val="20"/>
-                <w:szCs w:val="20"/>
-              </w:rPr>
-              <w:t xml:space="preserve"> </w:t>
+              <w:t xml:space="preserve">th </w:t>
             </w:r>
             <w:r>
               <w:rPr>
@@ -4239,6 +4336,7 @@
                 <w:sz w:val="20"/>
                 <w:szCs w:val="20"/>
               </w:rPr>
+              <w:lastRenderedPageBreak/>
               <w:t>16th August</w:t>
             </w:r>
           </w:p>
@@ -4439,7 +4537,6 @@
               </w:rPr>
               <w:t>27</w:t>
             </w:r>
-            <w:proofErr w:type="spellStart"/>
             <w:r>
               <w:rPr>
                 <w:rFonts w:ascii="Arial" w:hAnsi="Arial" w:cs="Arial"/>
@@ -4448,18 +4545,7 @@
                 <w:sz w:val="20"/>
                 <w:szCs w:val="20"/>
               </w:rPr>
-              <w:t>th</w:t>
-            </w:r>
-            <w:proofErr w:type="spellEnd"/>
-            <w:r>
-              <w:rPr>
-                <w:rFonts w:ascii="Arial" w:hAnsi="Arial" w:cs="Arial"/>
-                <w:w w:val="105"/>
-                <w:position w:val="6"/>
-                <w:sz w:val="20"/>
-                <w:szCs w:val="20"/>
-              </w:rPr>
-              <w:t xml:space="preserve"> </w:t>
+              <w:t xml:space="preserve">th </w:t>
             </w:r>
             <w:r>
               <w:rPr>
@@ -4611,7 +4697,6 @@
     </w:tbl>
     <w:p>
       <w:r>
-        <w:lastRenderedPageBreak/>
         <w:t>Journalising these transactions</w:t>
       </w:r>
     </w:p>
@@ -6631,6 +6716,7 @@
           </w:tcPr>
           <w:p>
             <w:r>
+              <w:lastRenderedPageBreak/>
               <w:t>Balance b/d (normal balance)</w:t>
             </w:r>
           </w:p>
@@ -6740,7 +6826,6 @@
           <w:sz w:val="24"/>
           <w:szCs w:val="24"/>
         </w:rPr>
-        <w:lastRenderedPageBreak/>
         <w:br/>
       </w:r>
       <w:r>
@@ -6776,21 +6861,12 @@
         </w:rPr>
         <w:t xml:space="preserve"> </w:t>
       </w:r>
-      <w:proofErr w:type="gramStart"/>
-      <w:r>
-        <w:rPr>
-          <w:b/>
-          <w:bCs/>
-        </w:rPr>
-        <w:t>( DO</w:t>
-      </w:r>
-      <w:proofErr w:type="gramEnd"/>
-      <w:r>
-        <w:rPr>
-          <w:b/>
-          <w:bCs/>
-        </w:rPr>
-        <w:t xml:space="preserve"> NOT USE THIS IS ACCG 1000 )</w:t>
+      <w:r>
+        <w:rPr>
+          <w:b/>
+          <w:bCs/>
+        </w:rPr>
+        <w:t>( DO NOT USE THIS IS ACCG 1000 )</w:t>
       </w:r>
     </w:p>
     <w:tbl>
@@ -7441,13 +7517,7 @@
         <w:br/>
       </w:r>
       <w:r>
-        <w:t xml:space="preserve">“BALANCE” FOR </w:t>
-      </w:r>
-      <w:r>
-        <w:t>TEMPORARY</w:t>
-      </w:r>
-      <w:r>
-        <w:t xml:space="preserve"> ACCOUNTS – ON </w:t>
+        <w:t xml:space="preserve">“BALANCE” FOR TEMPORARY ACCOUNTS – ON </w:t>
       </w:r>
       <w:r>
         <w:rPr>
@@ -10042,6 +10112,7 @@
                 <w:sz w:val="21"/>
                 <w:szCs w:val="21"/>
               </w:rPr>
+              <w:lastRenderedPageBreak/>
               <w:t>31 Aug</w:t>
             </w:r>
           </w:p>
@@ -14205,17 +14276,46 @@
       <w:pPr>
         <w:pStyle w:val="Heading1"/>
       </w:pPr>
+    </w:p>
+    <w:p>
+      <w:pPr>
+        <w:pStyle w:val="Heading1"/>
+      </w:pPr>
       <w:r>
         <w:t>Week 6</w:t>
       </w:r>
     </w:p>
-    <w:p/>
     <w:p>
       <w:pPr>
         <w:pStyle w:val="Heading2"/>
       </w:pPr>
       <w:r>
-        <w:lastRenderedPageBreak/>
+        <w:t>Cash Basis Accounting</w:t>
+      </w:r>
+    </w:p>
+    <w:p>
+      <w:r>
+        <w:t>The process of recording revenue and expenses only when cash exchanges hands / entities.</w:t>
+      </w:r>
+    </w:p>
+    <w:p>
+      <w:pPr>
+        <w:pStyle w:val="Heading2"/>
+      </w:pPr>
+      <w:r>
+        <w:t>Accrual Basis Accounting</w:t>
+      </w:r>
+    </w:p>
+    <w:p>
+      <w:r>
+        <w:t>The process of recording revenue and expenses when they occur. As these occurrences do not necessarily see an exchange of cash or similar asset, adjusting entries are made at the end of an accounting period to account for these revenues and expenses.</w:t>
+      </w:r>
+    </w:p>
+    <w:p>
+      <w:pPr>
+        <w:pStyle w:val="Heading2"/>
+      </w:pPr>
+      <w:r>
         <w:t>Why adjusting entries?</w:t>
       </w:r>
       <w:r>
@@ -14276,15 +14376,7 @@
         <w:t xml:space="preserve"> </w:t>
       </w:r>
       <w:r>
-        <w:t xml:space="preserve">to properly recognise the expense </w:t>
-      </w:r>
-      <w:proofErr w:type="spellStart"/>
-      <w:r>
-        <w:t>or</w:t>
-      </w:r>
-      <w:proofErr w:type="spellEnd"/>
-      <w:r>
-        <w:t xml:space="preserve"> income</w:t>
+        <w:t>to properly recognise the expense or income</w:t>
       </w:r>
     </w:p>
     <w:p>
@@ -15207,7 +15299,13 @@
         <w:t xml:space="preserve">– </w:t>
       </w:r>
       <w:r>
-        <w:t>Depreciation Expense (non-current asset)</w:t>
+        <w:t>Depreciation Expense (</w:t>
+      </w:r>
+      <w:r>
+        <w:t>expense</w:t>
+      </w:r>
+      <w:r>
+        <w:t>)</w:t>
       </w:r>
     </w:p>
     <w:p>
@@ -15248,6 +15346,148 @@
       </w:r>
       <w:r>
         <w:t>)</w:t>
+      </w:r>
+    </w:p>
+    <w:p/>
+    <w:p>
+      <w:pPr>
+        <w:rPr>
+          <w:b/>
+          <w:bCs/>
+          <w:sz w:val="28"/>
+          <w:szCs w:val="28"/>
+        </w:rPr>
+      </w:pPr>
+      <w:r>
+        <w:rPr>
+          <w:b/>
+          <w:bCs/>
+          <w:sz w:val="28"/>
+          <w:szCs w:val="28"/>
+        </w:rPr>
+        <w:t>Example</w:t>
+      </w:r>
+      <w:r>
+        <w:rPr>
+          <w:b/>
+          <w:bCs/>
+          <w:sz w:val="28"/>
+          <w:szCs w:val="28"/>
+        </w:rPr>
+        <w:t xml:space="preserve"> of Adjusting Entry (Deferral – Prepaid Expense)</w:t>
+      </w:r>
+    </w:p>
+    <w:p>
+      <w:r>
+        <w:rPr>
+          <w:noProof/>
+        </w:rPr>
+        <w:drawing>
+          <wp:inline distT="0" distB="0" distL="0" distR="0" wp14:anchorId="5EB2DA74" wp14:editId="14DD9E58">
+            <wp:extent cx="5731510" cy="1194435"/>
+            <wp:effectExtent l="0" t="0" r="2540" b="5715"/>
+            <wp:docPr id="17" name="Picture 17" descr="Graphical user interface&#10;&#10;Description automatically generated with medium confidence"/>
+            <wp:cNvGraphicFramePr>
+              <a:graphicFrameLocks xmlns:a="http://schemas.openxmlformats.org/drawingml/2006/main" noChangeAspect="1"/>
+            </wp:cNvGraphicFramePr>
+            <a:graphic xmlns:a="http://schemas.openxmlformats.org/drawingml/2006/main">
+              <a:graphicData uri="http://schemas.openxmlformats.org/drawingml/2006/picture">
+                <pic:pic xmlns:pic="http://schemas.openxmlformats.org/drawingml/2006/picture">
+                  <pic:nvPicPr>
+                    <pic:cNvPr id="17" name="Picture 17" descr="Graphical user interface&#10;&#10;Description automatically generated with medium confidence"/>
+                    <pic:cNvPicPr/>
+                  </pic:nvPicPr>
+                  <pic:blipFill>
+                    <a:blip r:embed="rId10"/>
+                    <a:stretch>
+                      <a:fillRect/>
+                    </a:stretch>
+                  </pic:blipFill>
+                  <pic:spPr>
+                    <a:xfrm>
+                      <a:off x="0" y="0"/>
+                      <a:ext cx="5731510" cy="1194435"/>
+                    </a:xfrm>
+                    <a:prstGeom prst="rect">
+                      <a:avLst/>
+                    </a:prstGeom>
+                  </pic:spPr>
+                </pic:pic>
+              </a:graphicData>
+            </a:graphic>
+          </wp:inline>
+        </w:drawing>
+      </w:r>
+    </w:p>
+    <w:p/>
+    <w:p>
+      <w:pPr>
+        <w:rPr>
+          <w:b/>
+          <w:bCs/>
+          <w:sz w:val="28"/>
+          <w:szCs w:val="28"/>
+        </w:rPr>
+      </w:pPr>
+      <w:r>
+        <w:rPr>
+          <w:b/>
+          <w:bCs/>
+          <w:sz w:val="28"/>
+          <w:szCs w:val="28"/>
+        </w:rPr>
+        <w:t>Example</w:t>
+      </w:r>
+      <w:r>
+        <w:rPr>
+          <w:b/>
+          <w:bCs/>
+          <w:sz w:val="28"/>
+          <w:szCs w:val="28"/>
+        </w:rPr>
+        <w:t xml:space="preserve"> of Adjusted Trial Balance</w:t>
+      </w:r>
+    </w:p>
+    <w:p>
+      <w:r>
+        <w:rPr>
+          <w:noProof/>
+        </w:rPr>
+        <w:drawing>
+          <wp:inline distT="0" distB="0" distL="0" distR="0" wp14:anchorId="722BC15D" wp14:editId="4ABBE7F5">
+            <wp:extent cx="5731510" cy="4384040"/>
+            <wp:effectExtent l="0" t="0" r="2540" b="0"/>
+            <wp:docPr id="18" name="Picture 18" descr="Table&#10;&#10;Description automatically generated"/>
+            <wp:cNvGraphicFramePr>
+              <a:graphicFrameLocks xmlns:a="http://schemas.openxmlformats.org/drawingml/2006/main" noChangeAspect="1"/>
+            </wp:cNvGraphicFramePr>
+            <a:graphic xmlns:a="http://schemas.openxmlformats.org/drawingml/2006/main">
+              <a:graphicData uri="http://schemas.openxmlformats.org/drawingml/2006/picture">
+                <pic:pic xmlns:pic="http://schemas.openxmlformats.org/drawingml/2006/picture">
+                  <pic:nvPicPr>
+                    <pic:cNvPr id="18" name="Picture 18" descr="Table&#10;&#10;Description automatically generated"/>
+                    <pic:cNvPicPr/>
+                  </pic:nvPicPr>
+                  <pic:blipFill>
+                    <a:blip r:embed="rId11"/>
+                    <a:stretch>
+                      <a:fillRect/>
+                    </a:stretch>
+                  </pic:blipFill>
+                  <pic:spPr>
+                    <a:xfrm>
+                      <a:off x="0" y="0"/>
+                      <a:ext cx="5731510" cy="4384040"/>
+                    </a:xfrm>
+                    <a:prstGeom prst="rect">
+                      <a:avLst/>
+                    </a:prstGeom>
+                  </pic:spPr>
+                </pic:pic>
+              </a:graphicData>
+            </a:graphic>
+          </wp:inline>
+        </w:drawing>
       </w:r>
     </w:p>
     <w:p/>
@@ -15387,6 +15627,7 @@
           <w:iCs/>
           <w:color w:val="7030A0"/>
         </w:rPr>
+        <w:lastRenderedPageBreak/>
         <w:t>On the balance sheet, we DO NOT want any temporary accounts</w:t>
       </w:r>
     </w:p>
@@ -15449,7 +15690,6 @@
           <w:iCs/>
           <w:color w:val="7030A0"/>
         </w:rPr>
-        <w:lastRenderedPageBreak/>
         <w:t>Permanent / real accounts are for the balance sheet</w:t>
       </w:r>
     </w:p>
@@ -15671,7 +15911,7 @@
                     <pic:cNvPicPr/>
                   </pic:nvPicPr>
                   <pic:blipFill>
-                    <a:blip r:embed="rId10"/>
+                    <a:blip r:embed="rId12"/>
                     <a:stretch>
                       <a:fillRect/>
                     </a:stretch>
@@ -15715,57 +15955,7 @@
           <w:iCs/>
           <w:color w:val="7030A0"/>
         </w:rPr>
-        <w:t>Close ALL Expense Accounts to the P&amp;L Summary</w:t>
-      </w:r>
-      <w:r>
-        <w:rPr>
-          <w:b/>
-          <w:bCs/>
-          <w:i/>
-          <w:iCs/>
-          <w:color w:val="7030A0"/>
-        </w:rPr>
-        <w:t xml:space="preserve"> (Dr </w:t>
-      </w:r>
-      <w:r>
-        <w:rPr>
-          <w:b/>
-          <w:bCs/>
-          <w:i/>
-          <w:iCs/>
-          <w:color w:val="7030A0"/>
-        </w:rPr>
-        <w:t>P&amp;L</w:t>
-      </w:r>
-      <w:r>
-        <w:rPr>
-          <w:b/>
-          <w:bCs/>
-          <w:i/>
-          <w:iCs/>
-          <w:color w:val="7030A0"/>
-        </w:rPr>
-        <w:t xml:space="preserve">, Cr </w:t>
-      </w:r>
-      <w:r>
-        <w:rPr>
-          <w:b/>
-          <w:bCs/>
-          <w:i/>
-          <w:iCs/>
-          <w:color w:val="7030A0"/>
-        </w:rPr>
-        <w:t>EXPENSES</w:t>
-      </w:r>
-      <w:r>
-        <w:rPr>
-          <w:b/>
-          <w:bCs/>
-          <w:i/>
-          <w:iCs/>
-          <w:color w:val="7030A0"/>
-        </w:rPr>
-        <w:t>)</w:t>
+        <w:t>Close ALL Expense Accounts to the P&amp;L Summary (Dr P&amp;L, Cr EXPENSES)</w:t>
       </w:r>
       <w:r>
         <w:rPr>
@@ -15797,7 +15987,7 @@
                     <pic:cNvPicPr/>
                   </pic:nvPicPr>
                   <pic:blipFill>
-                    <a:blip r:embed="rId11"/>
+                    <a:blip r:embed="rId13"/>
                     <a:stretch>
                       <a:fillRect/>
                     </a:stretch>
@@ -15942,37 +16132,7 @@
           <w:iCs/>
           <w:color w:val="7030A0"/>
         </w:rPr>
-        <w:t xml:space="preserve"> </w:t>
-      </w:r>
-      <w:r>
-        <w:rPr>
-          <w:b/>
-          <w:bCs/>
-          <w:i/>
-          <w:iCs/>
-          <w:color w:val="7030A0"/>
-        </w:rPr>
-        <w:t>[Dr P&amp;L, Cr</w:t>
-      </w:r>
-      <w:r>
-        <w:rPr>
-          <w:b/>
-          <w:bCs/>
-          <w:i/>
-          <w:iCs/>
-          <w:color w:val="7030A0"/>
-        </w:rPr>
-        <w:t xml:space="preserve"> CAPITAL</w:t>
-      </w:r>
-      <w:r>
-        <w:rPr>
-          <w:b/>
-          <w:bCs/>
-          <w:i/>
-          <w:iCs/>
-          <w:color w:val="7030A0"/>
-        </w:rPr>
-        <w:t>]</w:t>
+        <w:t xml:space="preserve"> [Dr P&amp;L, Cr CAPITAL]</w:t>
       </w:r>
       <w:r>
         <w:rPr>
@@ -16015,7 +16175,7 @@
                     <pic:cNvPicPr/>
                   </pic:nvPicPr>
                   <pic:blipFill>
-                    <a:blip r:embed="rId12"/>
+                    <a:blip r:embed="rId14"/>
                     <a:stretch>
                       <a:fillRect/>
                     </a:stretch>
@@ -16044,7 +16204,7 @@
           <w:color w:val="7030A0"/>
         </w:rPr>
         <w:br/>
-        <w:t>(</w:t>
+        <w:t xml:space="preserve">(Step 3 </w:t>
       </w:r>
       <w:r>
         <w:rPr>
@@ -16054,7 +16214,7 @@
           <w:iCs/>
           <w:color w:val="7030A0"/>
         </w:rPr>
-        <w:t xml:space="preserve">Step 3 </w:t>
+        <w:t>–</w:t>
       </w:r>
       <w:r>
         <w:rPr>
@@ -16064,27 +16224,7 @@
           <w:iCs/>
           <w:color w:val="7030A0"/>
         </w:rPr>
-        <w:t>–</w:t>
-      </w:r>
-      <w:r>
-        <w:rPr>
-          <w:b/>
-          <w:bCs/>
-          <w:i/>
-          <w:iCs/>
-          <w:color w:val="7030A0"/>
-        </w:rPr>
-        <w:t xml:space="preserve"> </w:t>
-      </w:r>
-      <w:r>
-        <w:rPr>
-          <w:b/>
-          <w:bCs/>
-          <w:i/>
-          <w:iCs/>
-          <w:color w:val="7030A0"/>
-        </w:rPr>
-        <w:t>Loss</w:t>
+        <w:t xml:space="preserve"> Loss</w:t>
       </w:r>
       <w:r>
         <w:rPr>
@@ -16154,7 +16294,7 @@
                     <pic:cNvPicPr/>
                   </pic:nvPicPr>
                   <pic:blipFill>
-                    <a:blip r:embed="rId13">
+                    <a:blip r:embed="rId15">
                       <a:extLst>
                         <a:ext uri="{28A0092B-C50C-407E-A947-70E740481C1C}">
                           <a14:useLocalDpi xmlns:a14="http://schemas.microsoft.com/office/drawing/2010/main" val="0"/>
@@ -16211,7 +16351,7 @@
                     <pic:cNvPicPr/>
                   </pic:nvPicPr>
                   <pic:blipFill>
-                    <a:blip r:embed="rId14">
+                    <a:blip r:embed="rId16">
                       <a:extLst>
                         <a:ext uri="{28A0092B-C50C-407E-A947-70E740481C1C}">
                           <a14:useLocalDpi xmlns:a14="http://schemas.microsoft.com/office/drawing/2010/main" val="0"/>
@@ -16271,7 +16411,7 @@
                     <pic:cNvPicPr/>
                   </pic:nvPicPr>
                   <pic:blipFill>
-                    <a:blip r:embed="rId15">
+                    <a:blip r:embed="rId17">
                       <a:extLst>
                         <a:ext uri="{28A0092B-C50C-407E-A947-70E740481C1C}">
                           <a14:useLocalDpi xmlns:a14="http://schemas.microsoft.com/office/drawing/2010/main" val="0"/>
@@ -16328,7 +16468,7 @@
                     <pic:cNvPicPr/>
                   </pic:nvPicPr>
                   <pic:blipFill>
-                    <a:blip r:embed="rId16">
+                    <a:blip r:embed="rId18">
                       <a:extLst>
                         <a:ext uri="{28A0092B-C50C-407E-A947-70E740481C1C}">
                           <a14:useLocalDpi xmlns:a14="http://schemas.microsoft.com/office/drawing/2010/main" val="0"/>
@@ -16374,7 +16514,7 @@
                     <pic:cNvPicPr/>
                   </pic:nvPicPr>
                   <pic:blipFill>
-                    <a:blip r:embed="rId12"/>
+                    <a:blip r:embed="rId14"/>
                     <a:stretch>
                       <a:fillRect/>
                     </a:stretch>
@@ -16461,7 +16601,7 @@
                     <pic:cNvPicPr/>
                   </pic:nvPicPr>
                   <pic:blipFill>
-                    <a:blip r:embed="rId17"/>
+                    <a:blip r:embed="rId19"/>
                     <a:stretch>
                       <a:fillRect/>
                     </a:stretch>
@@ -17594,7 +17734,7 @@
                     <pic:cNvPicPr/>
                   </pic:nvPicPr>
                   <pic:blipFill>
-                    <a:blip r:embed="rId18"/>
+                    <a:blip r:embed="rId20"/>
                     <a:stretch>
                       <a:fillRect/>
                     </a:stretch>
@@ -17773,7 +17913,37 @@
         <w:rPr>
           <w:color w:val="ED7D31" w:themeColor="accent2"/>
         </w:rPr>
-        <w:t>Statement of Financial Performance || Profit and Loss Statement</w:t>
+        <w:t xml:space="preserve">Statement of Financial Performance </w:t>
+      </w:r>
+      <w:r>
+        <w:rPr>
+          <w:color w:val="auto"/>
+        </w:rPr>
+        <w:t>OR</w:t>
+      </w:r>
+      <w:r>
+        <w:rPr>
+          <w:color w:val="auto"/>
+        </w:rPr>
+        <w:t xml:space="preserve"> </w:t>
+      </w:r>
+      <w:r>
+        <w:rPr>
+          <w:color w:val="ED7D31" w:themeColor="accent2"/>
+        </w:rPr>
+        <w:t xml:space="preserve">Profit </w:t>
+      </w:r>
+      <w:r>
+        <w:rPr>
+          <w:color w:val="ED7D31" w:themeColor="accent2"/>
+        </w:rPr>
+        <w:t>or</w:t>
+      </w:r>
+      <w:r>
+        <w:rPr>
+          <w:color w:val="ED7D31" w:themeColor="accent2"/>
+        </w:rPr>
+        <w:t xml:space="preserve"> Loss Statement</w:t>
       </w:r>
       <w:r>
         <w:t>)</w:t>
@@ -17844,7 +18014,65 @@
         <w:t>Income &lt; Expenses = Loss</w:t>
       </w:r>
     </w:p>
-    <w:p/>
+    <w:p>
+      <w:pPr>
+        <w:rPr>
+          <w:b/>
+          <w:bCs/>
+          <w:color w:val="ED7D31" w:themeColor="accent2"/>
+        </w:rPr>
+      </w:pPr>
+      <w:r>
+        <w:rPr>
+          <w:b/>
+          <w:bCs/>
+          <w:color w:val="ED7D31" w:themeColor="accent2"/>
+        </w:rPr>
+        <w:t>Example</w:t>
+      </w:r>
+    </w:p>
+    <w:p>
+      <w:r>
+        <w:rPr>
+          <w:noProof/>
+        </w:rPr>
+        <w:drawing>
+          <wp:inline distT="0" distB="0" distL="0" distR="0" wp14:anchorId="4BD72D38" wp14:editId="254887D9">
+            <wp:extent cx="3729162" cy="2264104"/>
+            <wp:effectExtent l="0" t="0" r="5080" b="3175"/>
+            <wp:docPr id="19" name="Picture 19" descr="Table&#10;&#10;Description automatically generated"/>
+            <wp:cNvGraphicFramePr>
+              <a:graphicFrameLocks xmlns:a="http://schemas.openxmlformats.org/drawingml/2006/main" noChangeAspect="1"/>
+            </wp:cNvGraphicFramePr>
+            <a:graphic xmlns:a="http://schemas.openxmlformats.org/drawingml/2006/main">
+              <a:graphicData uri="http://schemas.openxmlformats.org/drawingml/2006/picture">
+                <pic:pic xmlns:pic="http://schemas.openxmlformats.org/drawingml/2006/picture">
+                  <pic:nvPicPr>
+                    <pic:cNvPr id="19" name="Picture 19" descr="Table&#10;&#10;Description automatically generated"/>
+                    <pic:cNvPicPr/>
+                  </pic:nvPicPr>
+                  <pic:blipFill>
+                    <a:blip r:embed="rId21"/>
+                    <a:stretch>
+                      <a:fillRect/>
+                    </a:stretch>
+                  </pic:blipFill>
+                  <pic:spPr>
+                    <a:xfrm>
+                      <a:off x="0" y="0"/>
+                      <a:ext cx="3738087" cy="2269523"/>
+                    </a:xfrm>
+                    <a:prstGeom prst="rect">
+                      <a:avLst/>
+                    </a:prstGeom>
+                  </pic:spPr>
+                </pic:pic>
+              </a:graphicData>
+            </a:graphic>
+          </wp:inline>
+        </w:drawing>
+      </w:r>
+    </w:p>
     <w:p>
       <w:pPr>
         <w:pStyle w:val="Heading2"/>
@@ -17970,7 +18198,66 @@
         <w:t>Account format (horizontal)</w:t>
       </w:r>
     </w:p>
-    <w:p/>
+    <w:p>
+      <w:pPr>
+        <w:rPr>
+          <w:b/>
+          <w:bCs/>
+          <w:color w:val="ED7D31" w:themeColor="accent2"/>
+        </w:rPr>
+      </w:pPr>
+      <w:r>
+        <w:rPr>
+          <w:b/>
+          <w:bCs/>
+          <w:color w:val="ED7D31" w:themeColor="accent2"/>
+        </w:rPr>
+        <w:t>Example</w:t>
+      </w:r>
+    </w:p>
+    <w:p>
+      <w:r>
+        <w:rPr>
+          <w:noProof/>
+        </w:rPr>
+        <w:lastRenderedPageBreak/>
+        <w:drawing>
+          <wp:inline distT="0" distB="0" distL="0" distR="0" wp14:anchorId="3FFF3C5C" wp14:editId="4ED65337">
+            <wp:extent cx="2854518" cy="3141594"/>
+            <wp:effectExtent l="0" t="0" r="3175" b="1905"/>
+            <wp:docPr id="20" name="Picture 20" descr="Table&#10;&#10;Description automatically generated"/>
+            <wp:cNvGraphicFramePr>
+              <a:graphicFrameLocks xmlns:a="http://schemas.openxmlformats.org/drawingml/2006/main" noChangeAspect="1"/>
+            </wp:cNvGraphicFramePr>
+            <a:graphic xmlns:a="http://schemas.openxmlformats.org/drawingml/2006/main">
+              <a:graphicData uri="http://schemas.openxmlformats.org/drawingml/2006/picture">
+                <pic:pic xmlns:pic="http://schemas.openxmlformats.org/drawingml/2006/picture">
+                  <pic:nvPicPr>
+                    <pic:cNvPr id="20" name="Picture 20" descr="Table&#10;&#10;Description automatically generated"/>
+                    <pic:cNvPicPr/>
+                  </pic:nvPicPr>
+                  <pic:blipFill>
+                    <a:blip r:embed="rId22"/>
+                    <a:stretch>
+                      <a:fillRect/>
+                    </a:stretch>
+                  </pic:blipFill>
+                  <pic:spPr>
+                    <a:xfrm>
+                      <a:off x="0" y="0"/>
+                      <a:ext cx="2873223" cy="3162181"/>
+                    </a:xfrm>
+                    <a:prstGeom prst="rect">
+                      <a:avLst/>
+                    </a:prstGeom>
+                  </pic:spPr>
+                </pic:pic>
+              </a:graphicData>
+            </a:graphic>
+          </wp:inline>
+        </w:drawing>
+      </w:r>
+    </w:p>
     <w:p>
       <w:pPr>
         <w:pStyle w:val="Heading2"/>
@@ -18048,8 +18335,291 @@
         <w:rPr>
           <w:b/>
           <w:bCs/>
-        </w:rPr>
-      </w:pPr>
+          <w:color w:val="ED7D31" w:themeColor="accent2"/>
+        </w:rPr>
+      </w:pPr>
+      <w:r>
+        <w:rPr>
+          <w:b/>
+          <w:bCs/>
+          <w:color w:val="ED7D31" w:themeColor="accent2"/>
+        </w:rPr>
+        <w:t>Example</w:t>
+      </w:r>
+    </w:p>
+    <w:p>
+      <w:pPr>
+        <w:rPr>
+          <w:b/>
+          <w:bCs/>
+        </w:rPr>
+      </w:pPr>
+      <w:r>
+        <w:rPr>
+          <w:b/>
+          <w:bCs/>
+          <w:noProof/>
+        </w:rPr>
+        <mc:AlternateContent>
+          <mc:Choice Requires="wps">
+            <w:drawing>
+              <wp:anchor distT="45720" distB="45720" distL="114300" distR="114300" simplePos="0" relativeHeight="251667456" behindDoc="0" locked="0" layoutInCell="1" allowOverlap="1" wp14:anchorId="1802DE40" wp14:editId="27CCDD5D">
+                <wp:simplePos x="0" y="0"/>
+                <wp:positionH relativeFrom="column">
+                  <wp:posOffset>1661822</wp:posOffset>
+                </wp:positionH>
+                <wp:positionV relativeFrom="paragraph">
+                  <wp:posOffset>1906215</wp:posOffset>
+                </wp:positionV>
+                <wp:extent cx="2289975" cy="453224"/>
+                <wp:effectExtent l="0" t="0" r="15240" b="23495"/>
+                <wp:wrapNone/>
+                <wp:docPr id="23" name="Text Box 2"/>
+                <wp:cNvGraphicFramePr>
+                  <a:graphicFrameLocks xmlns:a="http://schemas.openxmlformats.org/drawingml/2006/main"/>
+                </wp:cNvGraphicFramePr>
+                <a:graphic xmlns:a="http://schemas.openxmlformats.org/drawingml/2006/main">
+                  <a:graphicData uri="http://schemas.microsoft.com/office/word/2010/wordprocessingShape">
+                    <wps:wsp>
+                      <wps:cNvSpPr txBox="1">
+                        <a:spLocks noChangeArrowheads="1"/>
+                      </wps:cNvSpPr>
+                      <wps:spPr bwMode="auto">
+                        <a:xfrm>
+                          <a:off x="0" y="0"/>
+                          <a:ext cx="2289975" cy="453224"/>
+                        </a:xfrm>
+                        <a:prstGeom prst="rect">
+                          <a:avLst/>
+                        </a:prstGeom>
+                        <a:solidFill>
+                          <a:srgbClr val="FFFFFF"/>
+                        </a:solidFill>
+                        <a:ln w="9525">
+                          <a:solidFill>
+                            <a:srgbClr val="000000"/>
+                          </a:solidFill>
+                          <a:miter lim="800000"/>
+                          <a:headEnd/>
+                          <a:tailEnd/>
+                        </a:ln>
+                      </wps:spPr>
+                      <wps:txbx>
+                        <w:txbxContent>
+                          <w:p>
+                            <w:pPr>
+                              <w:rPr>
+                                <w:b/>
+                                <w:bCs/>
+                              </w:rPr>
+                            </w:pPr>
+                            <w:r>
+                              <w:rPr>
+                                <w:b/>
+                                <w:bCs/>
+                              </w:rPr>
+                              <w:t>Capital is on both Balance Sheet and Statement of Changes in Equity</w:t>
+                            </w:r>
+                          </w:p>
+                        </w:txbxContent>
+                      </wps:txbx>
+                      <wps:bodyPr rot="0" vert="horz" wrap="square" lIns="91440" tIns="45720" rIns="91440" bIns="45720" anchor="t" anchorCtr="0">
+                        <a:noAutofit/>
+                      </wps:bodyPr>
+                    </wps:wsp>
+                  </a:graphicData>
+                </a:graphic>
+                <wp14:sizeRelH relativeFrom="margin">
+                  <wp14:pctWidth>0</wp14:pctWidth>
+                </wp14:sizeRelH>
+                <wp14:sizeRelV relativeFrom="margin">
+                  <wp14:pctHeight>0</wp14:pctHeight>
+                </wp14:sizeRelV>
+              </wp:anchor>
+            </w:drawing>
+          </mc:Choice>
+          <mc:Fallback>
+            <w:pict>
+              <v:shapetype w14:anchorId="1802DE40" id="_x0000_t202" coordsize="21600,21600" o:spt="202" path="m,l,21600r21600,l21600,xe">
+                <v:stroke joinstyle="miter"/>
+                <v:path gradientshapeok="t" o:connecttype="rect"/>
+              </v:shapetype>
+              <v:shape id="Text Box 2" o:spid="_x0000_s1026" type="#_x0000_t202" style="position:absolute;margin-left:130.85pt;margin-top:150.1pt;width:180.3pt;height:35.7pt;z-index:251667456;visibility:visible;mso-wrap-style:square;mso-width-percent:0;mso-height-percent:0;mso-wrap-distance-left:9pt;mso-wrap-distance-top:3.6pt;mso-wrap-distance-right:9pt;mso-wrap-distance-bottom:3.6pt;mso-position-horizontal:absolute;mso-position-horizontal-relative:text;mso-position-vertical:absolute;mso-position-vertical-relative:text;mso-width-percent:0;mso-height-percent:0;mso-width-relative:margin;mso-height-relative:margin;v-text-anchor:top" o:gfxdata="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">
+                <v:textbox>
+                  <w:txbxContent>
+                    <w:p>
+                      <w:pPr>
+                        <w:rPr>
+                          <w:b/>
+                          <w:bCs/>
+                        </w:rPr>
+                      </w:pPr>
+                      <w:r>
+                        <w:rPr>
+                          <w:b/>
+                          <w:bCs/>
+                        </w:rPr>
+                        <w:t>Capital is on both Balance Sheet and Statement of Changes in Equity</w:t>
+                      </w:r>
+                    </w:p>
+                  </w:txbxContent>
+                </v:textbox>
+              </v:shape>
+            </w:pict>
+          </mc:Fallback>
+        </mc:AlternateContent>
+      </w:r>
+      <w:r>
+        <w:rPr>
+          <w:b/>
+          <w:bCs/>
+          <w:noProof/>
+        </w:rPr>
+        <mc:AlternateContent>
+          <mc:Choice Requires="wps">
+            <w:drawing>
+              <wp:anchor distT="45720" distB="45720" distL="114300" distR="114300" simplePos="0" relativeHeight="251665408" behindDoc="0" locked="0" layoutInCell="1" allowOverlap="1" wp14:anchorId="38D4C2AE" wp14:editId="4F3C9D3D">
+                <wp:simplePos x="0" y="0"/>
+                <wp:positionH relativeFrom="column">
+                  <wp:posOffset>4325068</wp:posOffset>
+                </wp:positionH>
+                <wp:positionV relativeFrom="paragraph">
+                  <wp:posOffset>999324</wp:posOffset>
+                </wp:positionV>
+                <wp:extent cx="1264257" cy="254441"/>
+                <wp:effectExtent l="0" t="0" r="12700" b="12700"/>
+                <wp:wrapNone/>
+                <wp:docPr id="217" name="Text Box 2"/>
+                <wp:cNvGraphicFramePr>
+                  <a:graphicFrameLocks xmlns:a="http://schemas.openxmlformats.org/drawingml/2006/main"/>
+                </wp:cNvGraphicFramePr>
+                <a:graphic xmlns:a="http://schemas.openxmlformats.org/drawingml/2006/main">
+                  <a:graphicData uri="http://schemas.microsoft.com/office/word/2010/wordprocessingShape">
+                    <wps:wsp>
+                      <wps:cNvSpPr txBox="1">
+                        <a:spLocks noChangeArrowheads="1"/>
+                      </wps:cNvSpPr>
+                      <wps:spPr bwMode="auto">
+                        <a:xfrm>
+                          <a:off x="0" y="0"/>
+                          <a:ext cx="1264257" cy="254441"/>
+                        </a:xfrm>
+                        <a:prstGeom prst="rect">
+                          <a:avLst/>
+                        </a:prstGeom>
+                        <a:solidFill>
+                          <a:srgbClr val="FFFFFF"/>
+                        </a:solidFill>
+                        <a:ln w="9525">
+                          <a:solidFill>
+                            <a:srgbClr val="000000"/>
+                          </a:solidFill>
+                          <a:miter lim="800000"/>
+                          <a:headEnd/>
+                          <a:tailEnd/>
+                        </a:ln>
+                      </wps:spPr>
+                      <wps:txbx>
+                        <w:txbxContent>
+                          <w:p>
+                            <w:pPr>
+                              <w:rPr>
+                                <w:b/>
+                                <w:bCs/>
+                              </w:rPr>
+                            </w:pPr>
+                            <w:r>
+                              <w:rPr>
+                                <w:b/>
+                                <w:bCs/>
+                              </w:rPr>
+                              <w:t>Income Statement</w:t>
+                            </w:r>
+                          </w:p>
+                        </w:txbxContent>
+                      </wps:txbx>
+                      <wps:bodyPr rot="0" vert="horz" wrap="square" lIns="91440" tIns="45720" rIns="91440" bIns="45720" anchor="t" anchorCtr="0">
+                        <a:noAutofit/>
+                      </wps:bodyPr>
+                    </wps:wsp>
+                  </a:graphicData>
+                </a:graphic>
+                <wp14:sizeRelH relativeFrom="margin">
+                  <wp14:pctWidth>0</wp14:pctWidth>
+                </wp14:sizeRelH>
+                <wp14:sizeRelV relativeFrom="margin">
+                  <wp14:pctHeight>0</wp14:pctHeight>
+                </wp14:sizeRelV>
+              </wp:anchor>
+            </w:drawing>
+          </mc:Choice>
+          <mc:Fallback>
+            <w:pict>
+              <v:shape w14:anchorId="38D4C2AE" id="_x0000_s1027" type="#_x0000_t202" style="position:absolute;margin-left:340.55pt;margin-top:78.7pt;width:99.55pt;height:20.05pt;z-index:251665408;visibility:visible;mso-wrap-style:square;mso-width-percent:0;mso-height-percent:0;mso-wrap-distance-left:9pt;mso-wrap-distance-top:3.6pt;mso-wrap-distance-right:9pt;mso-wrap-distance-bottom:3.6pt;mso-position-horizontal:absolute;mso-position-horizontal-relative:text;mso-position-vertical:absolute;mso-position-vertical-relative:text;mso-width-percent:0;mso-height-percent:0;mso-width-relative:margin;mso-height-relative:margin;v-text-anchor:top" o:gfxdata="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">
+                <v:textbox>
+                  <w:txbxContent>
+                    <w:p>
+                      <w:pPr>
+                        <w:rPr>
+                          <w:b/>
+                          <w:bCs/>
+                        </w:rPr>
+                      </w:pPr>
+                      <w:r>
+                        <w:rPr>
+                          <w:b/>
+                          <w:bCs/>
+                        </w:rPr>
+                        <w:t>Income Statement</w:t>
+                      </w:r>
+                    </w:p>
+                  </w:txbxContent>
+                </v:textbox>
+              </v:shape>
+            </w:pict>
+          </mc:Fallback>
+        </mc:AlternateContent>
+      </w:r>
+      <w:r>
+        <w:rPr>
+          <w:noProof/>
+        </w:rPr>
+        <w:drawing>
+          <wp:inline distT="0" distB="0" distL="0" distR="0" wp14:anchorId="4986E8E9" wp14:editId="725679F5">
+            <wp:extent cx="5731510" cy="2531745"/>
+            <wp:effectExtent l="0" t="0" r="2540" b="1905"/>
+            <wp:docPr id="22" name="Picture 22" descr="Table&#10;&#10;Description automatically generated"/>
+            <wp:cNvGraphicFramePr>
+              <a:graphicFrameLocks xmlns:a="http://schemas.openxmlformats.org/drawingml/2006/main" noChangeAspect="1"/>
+            </wp:cNvGraphicFramePr>
+            <a:graphic xmlns:a="http://schemas.openxmlformats.org/drawingml/2006/main">
+              <a:graphicData uri="http://schemas.openxmlformats.org/drawingml/2006/picture">
+                <pic:pic xmlns:pic="http://schemas.openxmlformats.org/drawingml/2006/picture">
+                  <pic:nvPicPr>
+                    <pic:cNvPr id="22" name="Picture 22" descr="Table&#10;&#10;Description automatically generated"/>
+                    <pic:cNvPicPr/>
+                  </pic:nvPicPr>
+                  <pic:blipFill>
+                    <a:blip r:embed="rId23"/>
+                    <a:stretch>
+                      <a:fillRect/>
+                    </a:stretch>
+                  </pic:blipFill>
+                  <pic:spPr>
+                    <a:xfrm>
+                      <a:off x="0" y="0"/>
+                      <a:ext cx="5731510" cy="2531745"/>
+                    </a:xfrm>
+                    <a:prstGeom prst="rect">
+                      <a:avLst/>
+                    </a:prstGeom>
+                  </pic:spPr>
+                </pic:pic>
+              </a:graphicData>
+            </a:graphic>
+          </wp:inline>
+        </w:drawing>
+      </w:r>
     </w:p>
     <w:p>
       <w:pPr>
@@ -18174,7 +18744,6 @@
         </w:numPr>
       </w:pPr>
       <w:r>
-        <w:lastRenderedPageBreak/>
         <w:t>Solvency ratio</w:t>
       </w:r>
     </w:p>
@@ -18431,23 +19000,7 @@
           <w:bCs/>
           <w:color w:val="ED7D31" w:themeColor="accent2"/>
         </w:rPr>
-        <w:t xml:space="preserve">Identify risk for company’s ability to pay </w:t>
-      </w:r>
-      <w:r>
-        <w:rPr>
-          <w:b/>
-          <w:bCs/>
-          <w:color w:val="ED7D31" w:themeColor="accent2"/>
-        </w:rPr>
-        <w:t>short</w:t>
-      </w:r>
-      <w:r>
-        <w:rPr>
-          <w:b/>
-          <w:bCs/>
-          <w:color w:val="ED7D31" w:themeColor="accent2"/>
-        </w:rPr>
-        <w:t>-term debt</w:t>
+        <w:t>Identify risk for company’s ability to pay short-term debt</w:t>
       </w:r>
     </w:p>
     <w:p>
@@ -18471,15 +19024,7 @@
         </w:numPr>
       </w:pPr>
       <w:r>
-        <w:t xml:space="preserve">Current ratio – indicated how much current assets EXCEED current liability on a dollar-for-dollar basis (rule of thumb is normally </w:t>
-      </w:r>
-      <w:proofErr w:type="gramStart"/>
-      <w:r>
-        <w:t>1.5 :</w:t>
-      </w:r>
-      <w:proofErr w:type="gramEnd"/>
-      <w:r>
-        <w:t xml:space="preserve"> 1)</w:t>
+        <w:t>Current ratio – indicated how much current assets EXCEED current liability on a dollar-for-dollar basis (rule of thumb is normally 1.5 : 1)</w:t>
       </w:r>
     </w:p>
     <w:p>
@@ -18672,6 +19217,7 @@
           <w:bCs/>
           <w:color w:val="FF0000"/>
         </w:rPr>
+        <w:lastRenderedPageBreak/>
         <w:t>Resources</w:t>
       </w:r>
       <w:r>
@@ -18697,7 +19243,6 @@
         <w:pStyle w:val="Heading2"/>
       </w:pPr>
       <w:r>
-        <w:lastRenderedPageBreak/>
         <w:t>Management Functions</w:t>
       </w:r>
     </w:p>
@@ -19019,6 +19564,7 @@
         </w:numPr>
       </w:pPr>
       <w:r>
+        <w:lastRenderedPageBreak/>
         <w:t>Indirect materials</w:t>
       </w:r>
     </w:p>
@@ -19067,7 +19613,6 @@
         </w:numPr>
       </w:pPr>
       <w:r>
-        <w:lastRenderedPageBreak/>
         <w:t>Cannot be directly traced to specific goods</w:t>
       </w:r>
     </w:p>
@@ -19109,12 +19654,16 @@
         <w:rPr>
           <w:i/>
           <w:iCs/>
+          <w:sz w:val="20"/>
+          <w:szCs w:val="20"/>
         </w:rPr>
       </w:pPr>
       <w:r>
         <w:rPr>
           <w:i/>
           <w:iCs/>
+          <w:sz w:val="20"/>
+          <w:szCs w:val="20"/>
         </w:rPr>
         <w:t>All Costs = Product Costs + Period Costs</w:t>
       </w:r>
@@ -19282,6 +19831,9 @@
       <w:r>
         <w:t>Prime Costs = Direct Labour Costs</w:t>
       </w:r>
+      <w:r>
+        <w:t xml:space="preserve"> + Direct Material Costs</w:t>
+      </w:r>
     </w:p>
     <w:p/>
     <w:p>
@@ -19289,6 +19841,7 @@
         <w:rPr>
           <w:noProof/>
         </w:rPr>
+        <w:lastRenderedPageBreak/>
         <w:drawing>
           <wp:inline distT="0" distB="0" distL="0" distR="0" wp14:anchorId="1BE2C5D1" wp14:editId="2A416612">
             <wp:extent cx="4659464" cy="3106136"/>
@@ -19305,7 +19858,7 @@
                     <pic:cNvPicPr/>
                   </pic:nvPicPr>
                   <pic:blipFill>
-                    <a:blip r:embed="rId19"/>
+                    <a:blip r:embed="rId24"/>
                     <a:stretch>
                       <a:fillRect/>
                     </a:stretch>
@@ -19331,7 +19884,6 @@
         <w:pStyle w:val="Heading1"/>
       </w:pPr>
       <w:r>
-        <w:lastRenderedPageBreak/>
         <w:t>Week 11</w:t>
       </w:r>
     </w:p>
@@ -19342,6 +19894,18 @@
       </w:pPr>
       <w:r>
         <w:t>Variable Costs</w:t>
+      </w:r>
+      <w:r>
+        <w:t xml:space="preserve"> (AKA PRODUCT COSTS</w:t>
+      </w:r>
+      <w:r>
+        <w:t xml:space="preserve"> – WK1</w:t>
+      </w:r>
+      <w:r>
+        <w:t>0</w:t>
+      </w:r>
+      <w:r>
+        <w:t>)</w:t>
       </w:r>
     </w:p>
     <w:p>
@@ -19386,6 +19950,26 @@
           <w:bCs/>
         </w:rPr>
         <w:t>Cost per unit is constant, total cost increases with volume increase</w:t>
+      </w:r>
+    </w:p>
+    <w:p>
+      <w:pPr>
+        <w:pStyle w:val="ListParagraph"/>
+        <w:numPr>
+          <w:ilvl w:val="0"/>
+          <w:numId w:val="2"/>
+        </w:numPr>
+        <w:rPr>
+          <w:b/>
+          <w:bCs/>
+        </w:rPr>
+      </w:pPr>
+      <w:r>
+        <w:rPr>
+          <w:b/>
+          <w:bCs/>
+        </w:rPr>
+        <w:t>INCLUDES DIRECT MATERIAL, DIRECT LABOUR, AND OVERHEAD</w:t>
       </w:r>
     </w:p>
     <w:p>
@@ -19415,7 +19999,7 @@
                     <pic:cNvPicPr/>
                   </pic:nvPicPr>
                   <pic:blipFill>
-                    <a:blip r:embed="rId20"/>
+                    <a:blip r:embed="rId25"/>
                     <a:stretch>
                       <a:fillRect/>
                     </a:stretch>
@@ -19444,6 +20028,18 @@
       <w:r>
         <w:t>Fixed Costs</w:t>
       </w:r>
+      <w:r>
+        <w:t xml:space="preserve"> (AKA PERIOD COSTS</w:t>
+      </w:r>
+      <w:r>
+        <w:t xml:space="preserve"> – WK1</w:t>
+      </w:r>
+      <w:r>
+        <w:t>0</w:t>
+      </w:r>
+      <w:r>
+        <w:t>)</w:t>
+      </w:r>
     </w:p>
     <w:p>
       <w:pPr>
@@ -19498,6 +20094,7 @@
           <w:b/>
           <w:bCs/>
         </w:rPr>
+        <w:lastRenderedPageBreak/>
         <w:t>Total cost is constant, cost per unit decreases with volume increase</w:t>
       </w:r>
     </w:p>
@@ -19522,7 +20119,7 @@
                     <pic:cNvPicPr/>
                   </pic:nvPicPr>
                   <pic:blipFill>
-                    <a:blip r:embed="rId21"/>
+                    <a:blip r:embed="rId26"/>
                     <a:stretch>
                       <a:fillRect/>
                     </a:stretch>
@@ -19548,17 +20145,7 @@
         <w:pStyle w:val="Heading2"/>
       </w:pPr>
       <w:r>
-        <w:lastRenderedPageBreak/>
         <w:t>CVP Analysis</w:t>
-      </w:r>
-      <w:r>
-        <w:t xml:space="preserve"> </w:t>
-      </w:r>
-      <w:r>
-        <w:rPr>
-          <w:color w:val="ED7D31" w:themeColor="accent2"/>
-        </w:rPr>
-        <w:t>???</w:t>
       </w:r>
     </w:p>
     <w:p>
@@ -19648,19 +20235,10 @@
     <w:p/>
     <w:p>
       <w:pPr>
-        <w:pStyle w:val="Heading2"/>
+        <w:pStyle w:val="Heading3"/>
       </w:pPr>
       <w:r>
         <w:t>Five Basic Assumptions of CVP</w:t>
-      </w:r>
-      <w:r>
-        <w:t xml:space="preserve"> </w:t>
-      </w:r>
-      <w:r>
-        <w:rPr>
-          <w:color w:val="ED7D31" w:themeColor="accent2"/>
-        </w:rPr>
-        <w:t>???</w:t>
       </w:r>
     </w:p>
     <w:p>
@@ -19699,10 +20277,6 @@
           <w:ilvl w:val="0"/>
           <w:numId w:val="17"/>
         </w:numPr>
-        <w:rPr>
-          <w:b/>
-          <w:bCs/>
-        </w:rPr>
       </w:pPr>
       <w:r>
         <w:t xml:space="preserve">All costs are identifiable as </w:t>
@@ -19722,10 +20296,6 @@
           <w:ilvl w:val="0"/>
           <w:numId w:val="17"/>
         </w:numPr>
-        <w:rPr>
-          <w:b/>
-          <w:bCs/>
-        </w:rPr>
       </w:pPr>
       <w:r>
         <w:t xml:space="preserve">Costs are affected only by changes in </w:t>
@@ -19772,22 +20342,12 @@
         <w:t xml:space="preserve"> if there is more than one product (NOT COVERED IN ACCG1000)</w:t>
       </w:r>
     </w:p>
-    <w:p/>
-    <w:p>
-      <w:pPr>
-        <w:pStyle w:val="Heading2"/>
-      </w:pPr>
-      <w:r>
-        <w:t>Contribution Margin (CM)</w:t>
-      </w:r>
-      <w:r>
-        <w:t xml:space="preserve"> </w:t>
-      </w:r>
-      <w:r>
-        <w:rPr>
-          <w:color w:val="ED7D31" w:themeColor="accent2"/>
-        </w:rPr>
-        <w:t>???</w:t>
+    <w:p>
+      <w:pPr>
+        <w:pStyle w:val="Heading3"/>
+      </w:pPr>
+      <w:r>
+        <w:t>CVP “Master Formula”</w:t>
       </w:r>
     </w:p>
     <w:p>
@@ -19797,26 +20357,23 @@
           <w:ilvl w:val="0"/>
           <w:numId w:val="2"/>
         </w:numPr>
-      </w:pPr>
-      <w:r>
-        <w:t>CM = the amount of revenue remaining after deducting variable costs</w:t>
-      </w:r>
-      <w:r>
-        <w:br/>
-      </w:r>
-      <w:r>
-        <w:rPr>
-          <w:b/>
-          <w:bCs/>
-        </w:rPr>
-        <w:t xml:space="preserve">CM </w:t>
-      </w:r>
-      <w:r>
-        <w:rPr>
-          <w:b/>
-          <w:bCs/>
-        </w:rPr>
-        <w:t>= Revenue – variable costs</w:t>
+        <w:rPr>
+          <w:highlight w:val="yellow"/>
+        </w:rPr>
+      </w:pPr>
+      <w:r>
+        <w:rPr>
+          <w:highlight w:val="yellow"/>
+        </w:rPr>
+        <w:t>Revenue – Variable Costs – Fixed Costs = Profit</w:t>
+      </w:r>
+    </w:p>
+    <w:p>
+      <w:pPr>
+        <w:pStyle w:val="Heading3"/>
+      </w:pPr>
+      <w:r>
+        <w:t>Contribution Margin (CM)</w:t>
       </w:r>
     </w:p>
     <w:p>
@@ -19828,7 +20385,7 @@
         </w:numPr>
       </w:pPr>
       <w:r>
-        <w:t>Can be expressed as a total amount, or on a per-unit basis</w:t>
+        <w:t>CM = the amount of revenue remaining after deducting variable costs</w:t>
       </w:r>
       <w:r>
         <w:br/>
@@ -19837,8 +20394,17 @@
         <w:rPr>
           <w:b/>
           <w:bCs/>
-        </w:rPr>
-        <w:t>CM/unit = Unit selling price – unit variable cost</w:t>
+          <w:highlight w:val="yellow"/>
+        </w:rPr>
+        <w:t xml:space="preserve">CM </w:t>
+      </w:r>
+      <w:r>
+        <w:rPr>
+          <w:b/>
+          <w:bCs/>
+          <w:highlight w:val="yellow"/>
+        </w:rPr>
+        <w:t>= Revenue – variable costs</w:t>
       </w:r>
     </w:p>
     <w:p>
@@ -19850,6 +20416,28 @@
         </w:numPr>
       </w:pPr>
       <w:r>
+        <w:t>Can be expressed as a total amount, or on a per-unit basis</w:t>
+      </w:r>
+      <w:r>
+        <w:br/>
+      </w:r>
+      <w:r>
+        <w:rPr>
+          <w:b/>
+          <w:bCs/>
+        </w:rPr>
+        <w:t>CM/unit = Unit selling price – unit variable cost</w:t>
+      </w:r>
+    </w:p>
+    <w:p>
+      <w:pPr>
+        <w:pStyle w:val="ListParagraph"/>
+        <w:numPr>
+          <w:ilvl w:val="0"/>
+          <w:numId w:val="2"/>
+        </w:numPr>
+      </w:pPr>
+      <w:r>
         <w:t>Can be expressed as a ratio (Contributing Margin Ratio)</w:t>
       </w:r>
     </w:p>
@@ -19865,22 +20453,12 @@
         <w:t>This indicates the proportion of each sales dollar available to cover fixed costs and earn a profit</w:t>
       </w:r>
     </w:p>
-    <w:p/>
-    <w:p>
-      <w:pPr>
-        <w:pStyle w:val="Heading2"/>
+    <w:p>
+      <w:pPr>
+        <w:pStyle w:val="Heading3"/>
       </w:pPr>
       <w:r>
         <w:t>Break-Even Point (BEP)</w:t>
-      </w:r>
-      <w:r>
-        <w:t xml:space="preserve"> </w:t>
-      </w:r>
-      <w:r>
-        <w:rPr>
-          <w:color w:val="ED7D31" w:themeColor="accent2"/>
-        </w:rPr>
-        <w:t>???</w:t>
       </w:r>
     </w:p>
     <w:p>
@@ -19926,6 +20504,7 @@
         </w:numPr>
       </w:pPr>
       <w:r>
+        <w:lastRenderedPageBreak/>
         <w:t>Can be determined using:</w:t>
       </w:r>
     </w:p>
@@ -19960,15 +20539,6 @@
       <w:r>
         <w:t>Contribution Margin Approach</w:t>
       </w:r>
-      <w:r>
-        <w:t xml:space="preserve"> </w:t>
-      </w:r>
-      <w:r>
-        <w:rPr>
-          <w:color w:val="ED7D31" w:themeColor="accent2"/>
-        </w:rPr>
-        <w:t>???</w:t>
-      </w:r>
     </w:p>
     <w:p>
       <w:pPr>
@@ -19992,12 +20562,14 @@
         <w:rPr>
           <w:b/>
           <w:bCs/>
-        </w:rPr>
-      </w:pPr>
-      <w:r>
-        <w:rPr>
-          <w:b/>
-          <w:bCs/>
+          <w:highlight w:val="yellow"/>
+        </w:rPr>
+      </w:pPr>
+      <w:r>
+        <w:rPr>
+          <w:b/>
+          <w:bCs/>
+          <w:highlight w:val="yellow"/>
         </w:rPr>
         <w:t>BEP (# of units) = Fixed costs / Contribution Margin per unit</w:t>
       </w:r>
@@ -20024,12 +20596,14 @@
         <w:rPr>
           <w:b/>
           <w:bCs/>
-        </w:rPr>
-      </w:pPr>
-      <w:r>
-        <w:rPr>
-          <w:b/>
-          <w:bCs/>
+          <w:highlight w:val="yellow"/>
+        </w:rPr>
+      </w:pPr>
+      <w:r>
+        <w:rPr>
+          <w:b/>
+          <w:bCs/>
+          <w:highlight w:val="yellow"/>
         </w:rPr>
         <w:t>BEP ($$$) = Fixed costs / Contribution Margin Ratio</w:t>
       </w:r>
@@ -20043,12 +20617,6 @@
       </w:r>
       <w:r>
         <w:t xml:space="preserve"> </w:t>
-      </w:r>
-      <w:r>
-        <w:rPr>
-          <w:color w:val="ED7D31" w:themeColor="accent2"/>
-        </w:rPr>
-        <w:t>???</w:t>
       </w:r>
     </w:p>
     <w:p>
@@ -20098,17 +20666,10 @@
         <w:pStyle w:val="Heading3"/>
       </w:pPr>
       <w:r>
-        <w:lastRenderedPageBreak/>
         <w:t>Target Profit</w:t>
       </w:r>
       <w:r>
         <w:t xml:space="preserve"> </w:t>
-      </w:r>
-      <w:r>
-        <w:rPr>
-          <w:color w:val="ED7D31" w:themeColor="accent2"/>
-        </w:rPr>
-        <w:t>???</w:t>
       </w:r>
     </w:p>
     <w:p>
@@ -20181,12 +20742,14 @@
         <w:rPr>
           <w:b/>
           <w:bCs/>
-        </w:rPr>
-      </w:pPr>
-      <w:r>
-        <w:rPr>
-          <w:b/>
-          <w:bCs/>
+          <w:highlight w:val="yellow"/>
+        </w:rPr>
+      </w:pPr>
+      <w:r>
+        <w:rPr>
+          <w:b/>
+          <w:bCs/>
+          <w:highlight w:val="yellow"/>
         </w:rPr>
         <w:t xml:space="preserve">Required Sales = (Fixed Costs + Target Profit) / Contribution Margin Ratio </w:t>
       </w:r>
@@ -20349,6 +20912,7 @@
         <w:rPr>
           <w:noProof/>
         </w:rPr>
+        <w:lastRenderedPageBreak/>
         <w:drawing>
           <wp:inline distT="0" distB="0" distL="0" distR="0" wp14:anchorId="46A2038D" wp14:editId="01C36E2F">
             <wp:extent cx="2504661" cy="2241284"/>
@@ -20365,7 +20929,7 @@
                     <pic:cNvPicPr/>
                   </pic:nvPicPr>
                   <pic:blipFill>
-                    <a:blip r:embed="rId22"/>
+                    <a:blip r:embed="rId27"/>
                     <a:stretch>
                       <a:fillRect/>
                     </a:stretch>
@@ -20435,7 +20999,6 @@
         </w:numPr>
       </w:pPr>
       <w:r>
-        <w:lastRenderedPageBreak/>
         <w:t>How is success calculated?</w:t>
       </w:r>
     </w:p>
@@ -20606,6 +21169,7 @@
         </w:numPr>
       </w:pPr>
       <w:r>
+        <w:lastRenderedPageBreak/>
         <w:t>Challenges traditional (financial) accounting</w:t>
       </w:r>
     </w:p>
@@ -20644,11 +21208,9 @@
       <w:r>
         <w:t>Ensures the corporation acknowledges the responsibility it has towards the ethical, social, and environmental performance</w:t>
       </w:r>
-    </w:p>
-    <w:p>
-      <w:pPr>
-        <w:pStyle w:val="Heading2"/>
-      </w:pPr>
+      <w:r>
+        <w:br/>
+      </w:r>
     </w:p>
     <w:p>
       <w:pPr>
@@ -20702,8 +21264,10 @@
       <w:r>
         <w:t>Integrated reporting is voluntary in Australia and New Zealand</w:t>
       </w:r>
-    </w:p>
-    <w:p/>
+      <w:r>
+        <w:br/>
+      </w:r>
+    </w:p>
     <w:p>
       <w:pPr>
         <w:pStyle w:val="Heading2"/>
@@ -20745,7 +21309,6 @@
         </w:numPr>
       </w:pPr>
       <w:r>
-        <w:lastRenderedPageBreak/>
         <w:t>Creditor or banks – financial institutions need to consider the environmental impacts of projects they fund</w:t>
       </w:r>
     </w:p>
@@ -20774,6 +21337,11 @@
       </w:r>
     </w:p>
     <w:p/>
+    <w:p>
+      <w:pPr>
+        <w:pStyle w:val="Heading2"/>
+      </w:pPr>
+    </w:p>
     <w:p>
       <w:pPr>
         <w:pStyle w:val="Heading2"/>
@@ -23588,6 +24156,7 @@
   <w:style w:type="character" w:default="1" w:styleId="DefaultParagraphFont">
     <w:name w:val="Default Paragraph Font"/>
     <w:uiPriority w:val="1"/>
+    <w:semiHidden/>
     <w:unhideWhenUsed/>
   </w:style>
   <w:style w:type="table" w:default="1" w:styleId="TableNormal">

</xml_diff>